<commit_message>
nhin the chu cung quan qua di
</commit_message>
<xml_diff>
--- a/CaiQuanQue.docx
+++ b/CaiQuanQue.docx
@@ -6,6 +6,11 @@
       <w:r>
         <w:t>Cais này là file word nè</w:t>
       </w:r>
+      <w:r>
+        <w:t xml:space="preserve"> gioi chuan bi ta push lên lại á</w:t>
+      </w:r>
+    </w:p>
+    <w:p>
       <w:bookmarkStart w:id="0" w:name="_GoBack"/>
       <w:bookmarkEnd w:id="0"/>
     </w:p>

</xml_diff>